<commit_message>
added file for combinations
</commit_message>
<xml_diff>
--- a/A1/design/Entwurf.docx
+++ b/A1/design/Entwurf.docx
@@ -80,7 +80,25 @@
         <w:rPr>
           <w:rFonts w:ascii="Tahoma" w:hAnsi="Tahoma" w:cs="Tahoma"/>
         </w:rPr>
-        <w:t>Client.erl und Server.erl</w:t>
+        <w:t>client</w:t>
+      </w:r>
+      <w:r>
+        <w:rPr>
+          <w:rFonts w:ascii="Tahoma" w:hAnsi="Tahoma" w:cs="Tahoma"/>
+        </w:rPr>
+        <w:t xml:space="preserve">.erl und </w:t>
+      </w:r>
+      <w:r>
+        <w:rPr>
+          <w:rFonts w:ascii="Tahoma" w:hAnsi="Tahoma" w:cs="Tahoma"/>
+        </w:rPr>
+        <w:t>server</w:t>
+      </w:r>
+      <w:r>
+        <w:rPr>
+          <w:rFonts w:ascii="Tahoma" w:hAnsi="Tahoma" w:cs="Tahoma"/>
+        </w:rPr>
+        <w:t>.erl</w:t>
       </w:r>
     </w:p>
     <w:p>
@@ -99,10 +117,38 @@
         <w:rPr>
           <w:rFonts w:ascii="Tahoma" w:hAnsi="Tahoma" w:cs="Tahoma"/>
         </w:rPr>
-        <w:t>Hbq.erl, Dlq.erl und CMEM.erl</w:t>
-      </w:r>
-      <w:bookmarkStart w:id="0" w:name="_GoBack"/>
-      <w:bookmarkEnd w:id="0"/>
+        <w:t>hbq</w:t>
+      </w:r>
+      <w:r>
+        <w:rPr>
+          <w:rFonts w:ascii="Tahoma" w:hAnsi="Tahoma" w:cs="Tahoma"/>
+        </w:rPr>
+        <w:t xml:space="preserve">.erl, </w:t>
+      </w:r>
+      <w:r>
+        <w:rPr>
+          <w:rFonts w:ascii="Tahoma" w:hAnsi="Tahoma" w:cs="Tahoma"/>
+        </w:rPr>
+        <w:t>dlq</w:t>
+      </w:r>
+      <w:r>
+        <w:rPr>
+          <w:rFonts w:ascii="Tahoma" w:hAnsi="Tahoma" w:cs="Tahoma"/>
+        </w:rPr>
+        <w:t xml:space="preserve">.erl und </w:t>
+      </w:r>
+      <w:r>
+        <w:rPr>
+          <w:rFonts w:ascii="Tahoma" w:hAnsi="Tahoma" w:cs="Tahoma"/>
+        </w:rPr>
+        <w:t>cmem</w:t>
+      </w:r>
+      <w:r>
+        <w:rPr>
+          <w:rFonts w:ascii="Tahoma" w:hAnsi="Tahoma" w:cs="Tahoma"/>
+        </w:rPr>
+        <w:t>.erl</w:t>
+      </w:r>
     </w:p>
     <w:p>
       <w:pPr>
@@ -250,8 +296,24 @@
         <w:rPr>
           <w:rFonts w:ascii="Tahoma" w:hAnsi="Tahoma" w:cs="Tahoma"/>
         </w:rPr>
-        <w:t>Entwurf fertig, einzelne Teile der Komponenten fertig, einzelne Tests erstellt und „laufen“.</w:t>
-      </w:r>
+        <w:t>Alles fertig implementiert und getestet.</w:t>
+      </w:r>
+    </w:p>
+    <w:p>
+      <w:pPr>
+        <w:spacing w:after="0" w:line="20" w:lineRule="atLeast"/>
+        <w:rPr>
+          <w:rFonts w:ascii="Tahoma" w:hAnsi="Tahoma" w:cs="Tahoma"/>
+        </w:rPr>
+      </w:pPr>
+      <w:r>
+        <w:rPr>
+          <w:rFonts w:ascii="Tahoma" w:hAnsi="Tahoma" w:cs="Tahoma"/>
+        </w:rPr>
+        <w:t>Bestimmte Kombinationen (mit unserem und Professors Code) erstellt und keine Probleme mehr bekannt.</w:t>
+      </w:r>
+      <w:bookmarkStart w:id="0" w:name="_GoBack"/>
+      <w:bookmarkEnd w:id="0"/>
     </w:p>
     <w:p>
       <w:pPr>
@@ -812,6 +874,7 @@
         <w:rPr>
           <w:rFonts w:ascii="Tahoma" w:hAnsi="Tahoma" w:cs="Tahoma"/>
         </w:rPr>
+        <w:lastRenderedPageBreak/>
         <w:t>der Text „Angeforderte Nachricht nicht vorhanden.“ ist</w:t>
       </w:r>
     </w:p>
@@ -1476,7 +1539,14 @@
         <w:rPr>
           <w:rFonts w:ascii="Tahoma" w:hAnsi="Tahoma" w:cs="Tahoma"/>
         </w:rPr>
-        <w:t xml:space="preserve"> vorhanden sind erkennt er am TerminatedFlag, gleich True heißt, es gibt keine weiteren Nachrichten, gleich False heißt, es gibt noch </w:t>
+        <w:t xml:space="preserve"> vorhanden sind erkennt er am TerminatedFlag, gleich True heißt, es gibt keine </w:t>
+      </w:r>
+      <w:r>
+        <w:rPr>
+          <w:rFonts w:ascii="Tahoma" w:hAnsi="Tahoma" w:cs="Tahoma"/>
+        </w:rPr>
+        <w:lastRenderedPageBreak/>
+        <w:t xml:space="preserve">weiteren Nachrichten, gleich False heißt, es gibt noch </w:t>
       </w:r>
       <w:r>
         <w:rPr>
@@ -1503,7 +1573,6 @@
         <w:rPr>
           <w:rFonts w:ascii="Tahoma" w:hAnsi="Tahoma" w:cs="Tahoma"/>
         </w:rPr>
-        <w:lastRenderedPageBreak/>
         <w:t>Eingehende Nachrichten des eigenen Redakteurs (sprich deren NNr in der vom Redakteur übergebenen Liste enthalten sind) werd</w:t>
       </w:r>
       <w:r>
@@ -2264,7 +2333,6 @@
           <w:b/>
           <w:u w:val="single"/>
         </w:rPr>
-        <w:lastRenderedPageBreak/>
         <w:t>Abfragen der eindeutigen Nachrichtennummer:</w:t>
       </w:r>
       <w:r>
@@ -2854,6 +2922,12 @@
           <w:rFonts w:ascii="Tahoma" w:hAnsi="Tahoma" w:cs="Tahoma"/>
         </w:rPr>
         <w:br/>
+      </w:r>
+      <w:r>
+        <w:rPr>
+          <w:rFonts w:ascii="Tahoma" w:hAnsi="Tahoma" w:cs="Tahoma"/>
+        </w:rPr>
+        <w:lastRenderedPageBreak/>
         <w:t xml:space="preserve">Beim Starten des Servers wird die HBQ </w:t>
       </w:r>
       <w:r>
@@ -2916,7 +2990,6 @@
           <w:b/>
           <w:u w:val="single"/>
         </w:rPr>
-        <w:lastRenderedPageBreak/>
         <w:t>Terminierung der HBQ:</w:t>
       </w:r>
       <w:r>
@@ -3613,6 +3686,7 @@
           <w:rFonts w:ascii="Tahoma" w:hAnsi="Tahoma" w:cs="Tahoma"/>
           <w:b/>
         </w:rPr>
+        <w:lastRenderedPageBreak/>
         <w:t>Funktionen:</w:t>
       </w:r>
       <w:r>
@@ -3655,7 +3729,6 @@
         <w:rPr>
           <w:rFonts w:ascii="Tahoma" w:hAnsi="Tahoma" w:cs="Tahoma"/>
         </w:rPr>
-        <w:lastRenderedPageBreak/>
         <w:t>Sobald der Server terminiert, wird diese Funktion vom Server aufgerufen um die CMEM gleichen falls zu terminieren.</w:t>
       </w:r>
       <w:r>
@@ -4335,6 +4408,7 @@
         <w:rPr>
           <w:rFonts w:ascii="Tahoma" w:hAnsi="Tahoma" w:cs="Tahoma"/>
         </w:rPr>
+        <w:lastRenderedPageBreak/>
         <w:t>Beim initialisieren der HBQ wird die DLQ initialisiert und steht der HBQ hiernach zu Verfügung.</w:t>
       </w:r>
       <w:r>
@@ -4379,7 +4453,6 @@
         <w:rPr>
           <w:rFonts w:ascii="Tahoma" w:hAnsi="Tahoma" w:cs="Tahoma"/>
         </w:rPr>
-        <w:lastRenderedPageBreak/>
         <w:t>Leere Nachrichtenliste</w:t>
       </w:r>
     </w:p>
@@ -5098,6 +5171,7 @@
         <w:rPr>
           <w:rFonts w:ascii="Tahoma" w:hAnsi="Tahoma" w:cs="Tahoma"/>
         </w:rPr>
+        <w:lastRenderedPageBreak/>
         <w:t>{servername, Atom}.</w:t>
       </w:r>
     </w:p>
@@ -5140,7 +5214,6 @@
         <w:rPr>
           <w:rFonts w:ascii="Tahoma" w:hAnsi="Tahoma" w:cs="Tahoma"/>
         </w:rPr>
-        <w:lastRenderedPageBreak/>
         <w:t xml:space="preserve">    Node auf dem der Registrierte Server zu finden ist.</w:t>
       </w:r>
     </w:p>
@@ -5617,7 +5690,6 @@
           <w:rFonts w:ascii="Tahoma" w:hAnsi="Tahoma" w:cs="Tahoma"/>
           <w:noProof/>
         </w:rPr>
-        <w:lastRenderedPageBreak/>
         <w:drawing>
           <wp:inline distT="0" distB="0" distL="0" distR="0">
             <wp:extent cx="5760720" cy="2128399"/>
@@ -7206,7 +7278,7 @@
 </file>
 
 <file path=customXml/itemProps1.xml><?xml version="1.0" encoding="utf-8"?>
-<ds:datastoreItem xmlns:ds="http://schemas.openxmlformats.org/officeDocument/2006/customXml" ds:itemID="{DE33B6F9-B1DC-4BFF-B8C5-E4D1F012B2BD}">
+<ds:datastoreItem xmlns:ds="http://schemas.openxmlformats.org/officeDocument/2006/customXml" ds:itemID="{180C7298-088F-48C8-9A3B-5E3CA1B608D9}">
   <ds:schemaRefs>
     <ds:schemaRef ds:uri="http://schemas.openxmlformats.org/officeDocument/2006/bibliography"/>
   </ds:schemaRefs>

</xml_diff>